<commit_message>
create casos de uso e update de layout
</commit_message>
<xml_diff>
--- a/documentacao_casos_uso/UC019 – Listar Disciplinas Monitoradas.docx
+++ b/documentacao_casos_uso/UC019 – Listar Disciplinas Monitoradas.docx
@@ -1728,6 +1728,23 @@
       <w:szCs w:val="28"/>
     </w:rPr>
   </w:style>
+  <w:style w:type="paragraph" w:styleId="Heading4">
+    <w:name w:val="heading 4"/>
+    <w:basedOn w:val="Ttulouser"/>
+    <w:next w:val="BodyText"/>
+    <w:qFormat/>
+    <w:pPr>
+      <w:spacing w:before="120" w:after="120"/>
+      <w:outlineLvl w:val="3"/>
+    </w:pPr>
+    <w:rPr>
+      <w:rFonts w:ascii="Liberation Serif" w:hAnsi="Liberation Serif" w:eastAsia="NSimSun" w:cs="Arial"/>
+      <w:b/>
+      <w:bCs/>
+      <w:sz w:val="24"/>
+      <w:szCs w:val="24"/>
+    </w:rPr>
+  </w:style>
   <w:style w:type="character" w:styleId="Strong">
     <w:name w:val="Strong"/>
     <w:qFormat/>
@@ -1755,6 +1772,18 @@
       <w:i/>
       <w:iCs/>
     </w:rPr>
+  </w:style>
+  <w:style w:type="character" w:styleId="Marcadoresuser">
+    <w:name w:val="Marcadores (user)"/>
+    <w:qFormat/>
+    <w:rPr>
+      <w:rFonts w:ascii="OpenSymbol" w:hAnsi="OpenSymbol" w:eastAsia="OpenSymbol" w:cs="OpenSymbol"/>
+    </w:rPr>
+  </w:style>
+  <w:style w:type="character" w:styleId="Smbolosdenumeraouser">
+    <w:name w:val="Símbolos de numeração (user)"/>
+    <w:qFormat/>
+    <w:rPr/>
   </w:style>
   <w:style w:type="paragraph" w:styleId="Ttulo">
     <w:name w:val="Título"/>
@@ -1842,6 +1871,23 @@
   </w:style>
   <w:style w:type="paragraph" w:styleId="Linhahorizontal">
     <w:name w:val="Linha horizontal"/>
+    <w:basedOn w:val="Normal"/>
+    <w:next w:val="BodyText"/>
+    <w:qFormat/>
+    <w:pPr>
+      <w:suppressLineNumbers/>
+      <w:pBdr>
+        <w:bottom w:val="double" w:sz="2" w:space="0" w:color="808080"/>
+      </w:pBdr>
+      <w:spacing w:before="0" w:after="283"/>
+    </w:pPr>
+    <w:rPr>
+      <w:sz w:val="12"/>
+      <w:szCs w:val="12"/>
+    </w:rPr>
+  </w:style>
+  <w:style w:type="paragraph" w:styleId="Linhahorizontaluser">
+    <w:name w:val="Linha horizontal (user)"/>
     <w:basedOn w:val="Normal"/>
     <w:next w:val="BodyText"/>
     <w:qFormat/>

</xml_diff>